<commit_message>
Correction de fautes + reformulations d'un petit paragraphe (par welton)
</commit_message>
<xml_diff>
--- a/Reglement_Over2Craft.docx
+++ b/Reglement_Over2Craft.docx
@@ -526,11 +526,17 @@
           <w:hyperlink w:anchor="_bookmark14" w:history="1">
             <w:proofErr w:type="spellStart"/>
             <w:r>
-              <w:t>Map</w:t>
+              <w:t>M</w:t>
+            </w:r>
+            <w:r>
+              <w:t>aps</w:t>
             </w:r>
             <w:proofErr w:type="spellEnd"/>
             <w:r>
-              <w:t xml:space="preserve"> ressources (monde normal, </w:t>
+              <w:t xml:space="preserve"> res</w:t>
+            </w:r>
+            <w:r>
+              <w:t xml:space="preserve">sources (monde normal, </w:t>
             </w:r>
             <w:proofErr w:type="spellStart"/>
             <w:r>
@@ -921,7 +927,7 @@
           </w:pPr>
           <w:hyperlink w:anchor="_bookmark37" w:history="1">
             <w:r>
-              <w:t>Pas de mention abusives</w:t>
+              <w:t>Flood et mentions</w:t>
             </w:r>
             <w:r>
               <w:tab/>
@@ -1083,14 +1089,140 @@
         </w:tabs>
       </w:pPr>
       <w:r>
+        <w:rPr>
+          <w:noProof/>
+        </w:rPr>
         <w:lastRenderedPageBreak/>
-        <w:pict w14:anchorId="2D4CDB2D">
-          <v:group id="_x0000_s1041" style="position:absolute;left:0;text-align:left;margin-left:69.5pt;margin-top:21.7pt;width:456.3pt;height:1pt;z-index:-251658240;mso-wrap-distance-left:0;mso-wrap-distance-right:0;mso-position-horizontal-relative:page" coordorigin="1390,434" coordsize="9126,20">
-            <v:rect id="_x0000_s1043" style="position:absolute;left:1390;top:433;width:9126;height:20" fillcolor="black" stroked="f"/>
-            <v:rect id="_x0000_s1042" style="position:absolute;left:1390;top:433;width:9126;height:20" fillcolor="black" stroked="f"/>
-            <w10:wrap type="topAndBottom" anchorx="page"/>
-          </v:group>
-        </w:pict>
+        <mc:AlternateContent>
+          <mc:Choice Requires="wpg">
+            <w:drawing>
+              <wp:anchor distT="0" distB="0" distL="0" distR="0" simplePos="0" relativeHeight="251658240" behindDoc="1" locked="0" layoutInCell="1" allowOverlap="1" wp14:anchorId="2D4CDB2D">
+                <wp:simplePos x="0" y="0"/>
+                <wp:positionH relativeFrom="page">
+                  <wp:posOffset>882650</wp:posOffset>
+                </wp:positionH>
+                <wp:positionV relativeFrom="paragraph">
+                  <wp:posOffset>275590</wp:posOffset>
+                </wp:positionV>
+                <wp:extent cx="5795010" cy="12700"/>
+                <wp:effectExtent l="0" t="0" r="0" b="0"/>
+                <wp:wrapTopAndBottom/>
+                <wp:docPr id="13" name=" 17"/>
+                <wp:cNvGraphicFramePr>
+                  <a:graphicFrameLocks xmlns:a="http://schemas.openxmlformats.org/drawingml/2006/main"/>
+                </wp:cNvGraphicFramePr>
+                <a:graphic xmlns:a="http://schemas.openxmlformats.org/drawingml/2006/main">
+                  <a:graphicData uri="http://schemas.microsoft.com/office/word/2010/wordprocessingGroup">
+                    <wpg:wgp>
+                      <wpg:cNvGrpSpPr>
+                        <a:grpSpLocks/>
+                      </wpg:cNvGrpSpPr>
+                      <wpg:grpSpPr bwMode="auto">
+                        <a:xfrm>
+                          <a:off x="0" y="0"/>
+                          <a:ext cx="5795010" cy="12700"/>
+                          <a:chOff x="1390" y="434"/>
+                          <a:chExt cx="9126" cy="20"/>
+                        </a:xfrm>
+                      </wpg:grpSpPr>
+                      <wps:wsp>
+                        <wps:cNvPr id="14" name=" 19"/>
+                        <wps:cNvSpPr>
+                          <a:spLocks/>
+                        </wps:cNvSpPr>
+                        <wps:spPr bwMode="auto">
+                          <a:xfrm>
+                            <a:off x="1390" y="433"/>
+                            <a:ext cx="9126" cy="20"/>
+                          </a:xfrm>
+                          <a:prstGeom prst="rect">
+                            <a:avLst/>
+                          </a:prstGeom>
+                          <a:solidFill>
+                            <a:srgbClr val="000000"/>
+                          </a:solidFill>
+                          <a:ln>
+                            <a:noFill/>
+                          </a:ln>
+                          <a:extLst>
+                            <a:ext uri="{91240B29-F687-4F45-9708-019B960494DF}">
+                              <a14:hiddenLine xmlns:a14="http://schemas.microsoft.com/office/drawing/2010/main" w="9525">
+                                <a:solidFill>
+                                  <a:srgbClr val="000000"/>
+                                </a:solidFill>
+                                <a:miter lim="800000"/>
+                                <a:headEnd/>
+                                <a:tailEnd/>
+                              </a14:hiddenLine>
+                            </a:ext>
+                          </a:extLst>
+                        </wps:spPr>
+                        <wps:bodyPr rot="0" vert="horz" wrap="square" lIns="91440" tIns="45720" rIns="91440" bIns="45720" anchor="t" anchorCtr="0" upright="1">
+                          <a:noAutofit/>
+                        </wps:bodyPr>
+                      </wps:wsp>
+                      <wps:wsp>
+                        <wps:cNvPr id="15" name=" 18"/>
+                        <wps:cNvSpPr>
+                          <a:spLocks/>
+                        </wps:cNvSpPr>
+                        <wps:spPr bwMode="auto">
+                          <a:xfrm>
+                            <a:off x="1390" y="433"/>
+                            <a:ext cx="9126" cy="20"/>
+                          </a:xfrm>
+                          <a:prstGeom prst="rect">
+                            <a:avLst/>
+                          </a:prstGeom>
+                          <a:solidFill>
+                            <a:srgbClr val="000000"/>
+                          </a:solidFill>
+                          <a:ln>
+                            <a:noFill/>
+                          </a:ln>
+                          <a:extLst>
+                            <a:ext uri="{91240B29-F687-4F45-9708-019B960494DF}">
+                              <a14:hiddenLine xmlns:a14="http://schemas.microsoft.com/office/drawing/2010/main" w="9525">
+                                <a:solidFill>
+                                  <a:srgbClr val="000000"/>
+                                </a:solidFill>
+                                <a:miter lim="800000"/>
+                                <a:headEnd/>
+                                <a:tailEnd/>
+                              </a14:hiddenLine>
+                            </a:ext>
+                          </a:extLst>
+                        </wps:spPr>
+                        <wps:bodyPr rot="0" vert="horz" wrap="square" lIns="91440" tIns="45720" rIns="91440" bIns="45720" anchor="t" anchorCtr="0" upright="1">
+                          <a:noAutofit/>
+                        </wps:bodyPr>
+                      </wps:wsp>
+                    </wpg:wgp>
+                  </a:graphicData>
+                </a:graphic>
+                <wp14:sizeRelH relativeFrom="page">
+                  <wp14:pctWidth>0</wp14:pctWidth>
+                </wp14:sizeRelH>
+                <wp14:sizeRelV relativeFrom="page">
+                  <wp14:pctHeight>0</wp14:pctHeight>
+                </wp14:sizeRelV>
+              </wp:anchor>
+            </w:drawing>
+          </mc:Choice>
+          <mc:Fallback>
+            <w:pict>
+              <v:group w14:anchorId="501CFA9B" id=" 17" o:spid="_x0000_s1026" style="position:absolute;margin-left:69.5pt;margin-top:21.7pt;width:456.3pt;height:1pt;z-index:-251658240;mso-wrap-distance-left:0;mso-wrap-distance-right:0;mso-position-horizontal-relative:page" coordorigin="1390,434" coordsize="9126,20" o:gfxdata="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">
+                <v:rect id=" 19" o:spid="_x0000_s1027" style="position:absolute;left:1390;top:433;width:9126;height:20;visibility:visible;mso-wrap-style:square;v-text-anchor:top" o:gfxdata="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" fillcolor="black" stroked="f">
+                  <v:path arrowok="t"/>
+                </v:rect>
+                <v:rect id=" 18" o:spid="_x0000_s1028" style="position:absolute;left:1390;top:433;width:9126;height:20;visibility:visible;mso-wrap-style:square;v-text-anchor:top" o:gfxdata="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" fillcolor="black" stroked="f">
+                  <v:path arrowok="t"/>
+                </v:rect>
+                <w10:wrap type="topAndBottom" anchorx="page"/>
+              </v:group>
+            </w:pict>
+          </mc:Fallback>
+        </mc:AlternateContent>
       </w:r>
       <w:bookmarkStart w:id="0" w:name="1_Préambule_et_règlement_général_d’Over2"/>
       <w:bookmarkStart w:id="1" w:name="_bookmark0"/>
@@ -1138,7 +1270,13 @@
         <w:jc w:val="both"/>
       </w:pPr>
       <w:r>
-        <w:t>L'équipe de modération a le choix de décision sur ce qui autorisé et ce qui est interdit, ainsi que sur les règles à suivre. Le document ci-dessous n'est qu'un complément pour aider les joueurs à appréhender les règles fondamentales durant leur début de partie.</w:t>
+        <w:t>L'équipe de modération a le choix de décision sur ce qui</w:t>
+      </w:r>
+      <w:r>
+        <w:t xml:space="preserve"> est</w:t>
+      </w:r>
+      <w:r>
+        <w:t xml:space="preserve"> autorisé et ce qui est interdit, ainsi que sur les règles à suivre. Le document ci-dessous n'est qu'un complément pour aider les joueurs à appréhender les règles fondamentales durant leur début de partie.</w:t>
       </w:r>
     </w:p>
     <w:p>
@@ -1185,7 +1323,15 @@
       </w:r>
       <w:proofErr w:type="spellEnd"/>
       <w:r>
-        <w:t xml:space="preserve"> jokes hasardeuses dans les discussions publiques. Les taquineries sont autorisées, mais dans la limite du raisonnable.</w:t>
+        <w:t xml:space="preserve"> </w:t>
+      </w:r>
+      <w:proofErr w:type="spellStart"/>
+      <w:r>
+        <w:t>jokes</w:t>
+      </w:r>
+      <w:proofErr w:type="spellEnd"/>
+      <w:r>
+        <w:t xml:space="preserve"> hasardeuses dans les discussions publiques. Les taquineries sont autorisées, mais dans la limite du raisonnable.</w:t>
       </w:r>
     </w:p>
     <w:p>
@@ -1596,7 +1742,15 @@
         </w:tabs>
       </w:pPr>
       <w:r>
-        <w:t xml:space="preserve">Modifications esthétiques (mods de </w:t>
+        <w:t>Modifications esthétiques (</w:t>
+      </w:r>
+      <w:proofErr w:type="spellStart"/>
+      <w:r>
+        <w:t>mods</w:t>
+      </w:r>
+      <w:proofErr w:type="spellEnd"/>
+      <w:r>
+        <w:t xml:space="preserve"> de </w:t>
       </w:r>
       <w:proofErr w:type="spellStart"/>
       <w:r>
@@ -1914,13 +2068,139 @@
         <w:spacing w:before="91"/>
       </w:pPr>
       <w:r>
-        <w:pict w14:anchorId="78811DD1">
-          <v:group id="_x0000_s1038" style="position:absolute;left:0;text-align:left;margin-left:69.5pt;margin-top:22.1pt;width:456.3pt;height:1pt;z-index:-251657216;mso-wrap-distance-left:0;mso-wrap-distance-right:0;mso-position-horizontal-relative:page" coordorigin="1390,442" coordsize="9126,20">
-            <v:rect id="_x0000_s1040" style="position:absolute;left:1390;top:441;width:9126;height:20" fillcolor="black" stroked="f"/>
-            <v:rect id="_x0000_s1039" style="position:absolute;left:1390;top:441;width:9126;height:20" fillcolor="black" stroked="f"/>
-            <w10:wrap type="topAndBottom" anchorx="page"/>
-          </v:group>
-        </w:pict>
+        <w:rPr>
+          <w:noProof/>
+        </w:rPr>
+        <mc:AlternateContent>
+          <mc:Choice Requires="wpg">
+            <w:drawing>
+              <wp:anchor distT="0" distB="0" distL="0" distR="0" simplePos="0" relativeHeight="251659264" behindDoc="1" locked="0" layoutInCell="1" allowOverlap="1" wp14:anchorId="78811DD1">
+                <wp:simplePos x="0" y="0"/>
+                <wp:positionH relativeFrom="page">
+                  <wp:posOffset>882650</wp:posOffset>
+                </wp:positionH>
+                <wp:positionV relativeFrom="paragraph">
+                  <wp:posOffset>280670</wp:posOffset>
+                </wp:positionV>
+                <wp:extent cx="5795010" cy="12700"/>
+                <wp:effectExtent l="0" t="0" r="0" b="0"/>
+                <wp:wrapTopAndBottom/>
+                <wp:docPr id="10" name=" 14"/>
+                <wp:cNvGraphicFramePr>
+                  <a:graphicFrameLocks xmlns:a="http://schemas.openxmlformats.org/drawingml/2006/main"/>
+                </wp:cNvGraphicFramePr>
+                <a:graphic xmlns:a="http://schemas.openxmlformats.org/drawingml/2006/main">
+                  <a:graphicData uri="http://schemas.microsoft.com/office/word/2010/wordprocessingGroup">
+                    <wpg:wgp>
+                      <wpg:cNvGrpSpPr>
+                        <a:grpSpLocks/>
+                      </wpg:cNvGrpSpPr>
+                      <wpg:grpSpPr bwMode="auto">
+                        <a:xfrm>
+                          <a:off x="0" y="0"/>
+                          <a:ext cx="5795010" cy="12700"/>
+                          <a:chOff x="1390" y="442"/>
+                          <a:chExt cx="9126" cy="20"/>
+                        </a:xfrm>
+                      </wpg:grpSpPr>
+                      <wps:wsp>
+                        <wps:cNvPr id="11" name=" 16"/>
+                        <wps:cNvSpPr>
+                          <a:spLocks/>
+                        </wps:cNvSpPr>
+                        <wps:spPr bwMode="auto">
+                          <a:xfrm>
+                            <a:off x="1390" y="441"/>
+                            <a:ext cx="9126" cy="20"/>
+                          </a:xfrm>
+                          <a:prstGeom prst="rect">
+                            <a:avLst/>
+                          </a:prstGeom>
+                          <a:solidFill>
+                            <a:srgbClr val="000000"/>
+                          </a:solidFill>
+                          <a:ln>
+                            <a:noFill/>
+                          </a:ln>
+                          <a:extLst>
+                            <a:ext uri="{91240B29-F687-4F45-9708-019B960494DF}">
+                              <a14:hiddenLine xmlns:a14="http://schemas.microsoft.com/office/drawing/2010/main" w="9525">
+                                <a:solidFill>
+                                  <a:srgbClr val="000000"/>
+                                </a:solidFill>
+                                <a:miter lim="800000"/>
+                                <a:headEnd/>
+                                <a:tailEnd/>
+                              </a14:hiddenLine>
+                            </a:ext>
+                          </a:extLst>
+                        </wps:spPr>
+                        <wps:bodyPr rot="0" vert="horz" wrap="square" lIns="91440" tIns="45720" rIns="91440" bIns="45720" anchor="t" anchorCtr="0" upright="1">
+                          <a:noAutofit/>
+                        </wps:bodyPr>
+                      </wps:wsp>
+                      <wps:wsp>
+                        <wps:cNvPr id="12" name=" 15"/>
+                        <wps:cNvSpPr>
+                          <a:spLocks/>
+                        </wps:cNvSpPr>
+                        <wps:spPr bwMode="auto">
+                          <a:xfrm>
+                            <a:off x="1390" y="441"/>
+                            <a:ext cx="9126" cy="20"/>
+                          </a:xfrm>
+                          <a:prstGeom prst="rect">
+                            <a:avLst/>
+                          </a:prstGeom>
+                          <a:solidFill>
+                            <a:srgbClr val="000000"/>
+                          </a:solidFill>
+                          <a:ln>
+                            <a:noFill/>
+                          </a:ln>
+                          <a:extLst>
+                            <a:ext uri="{91240B29-F687-4F45-9708-019B960494DF}">
+                              <a14:hiddenLine xmlns:a14="http://schemas.microsoft.com/office/drawing/2010/main" w="9525">
+                                <a:solidFill>
+                                  <a:srgbClr val="000000"/>
+                                </a:solidFill>
+                                <a:miter lim="800000"/>
+                                <a:headEnd/>
+                                <a:tailEnd/>
+                              </a14:hiddenLine>
+                            </a:ext>
+                          </a:extLst>
+                        </wps:spPr>
+                        <wps:bodyPr rot="0" vert="horz" wrap="square" lIns="91440" tIns="45720" rIns="91440" bIns="45720" anchor="t" anchorCtr="0" upright="1">
+                          <a:noAutofit/>
+                        </wps:bodyPr>
+                      </wps:wsp>
+                    </wpg:wgp>
+                  </a:graphicData>
+                </a:graphic>
+                <wp14:sizeRelH relativeFrom="page">
+                  <wp14:pctWidth>0</wp14:pctWidth>
+                </wp14:sizeRelH>
+                <wp14:sizeRelV relativeFrom="page">
+                  <wp14:pctHeight>0</wp14:pctHeight>
+                </wp14:sizeRelV>
+              </wp:anchor>
+            </w:drawing>
+          </mc:Choice>
+          <mc:Fallback>
+            <w:pict>
+              <v:group w14:anchorId="4BC9ED13" id=" 14" o:spid="_x0000_s1026" style="position:absolute;margin-left:69.5pt;margin-top:22.1pt;width:456.3pt;height:1pt;z-index:-251657216;mso-wrap-distance-left:0;mso-wrap-distance-right:0;mso-position-horizontal-relative:page" coordorigin="1390,442" coordsize="9126,20" o:gfxdata="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">
+                <v:rect id=" 16" o:spid="_x0000_s1027" style="position:absolute;left:1390;top:441;width:9126;height:20;visibility:visible;mso-wrap-style:square;v-text-anchor:top" o:gfxdata="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" fillcolor="black" stroked="f">
+                  <v:path arrowok="t"/>
+                </v:rect>
+                <v:rect id=" 15" o:spid="_x0000_s1028" style="position:absolute;left:1390;top:441;width:9126;height:20;visibility:visible;mso-wrap-style:square;v-text-anchor:top" o:gfxdata="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" fillcolor="black" stroked="f">
+                  <v:path arrowok="t"/>
+                </v:rect>
+                <w10:wrap type="topAndBottom" anchorx="page"/>
+              </v:group>
+            </w:pict>
+          </mc:Fallback>
+        </mc:AlternateContent>
       </w:r>
       <w:bookmarkStart w:id="24" w:name="2_Règlement_spécifique_au_serveur_Freebu"/>
       <w:bookmarkStart w:id="25" w:name="_bookmark12"/>
@@ -2004,7 +2284,13 @@
         <w:jc w:val="both"/>
       </w:pPr>
       <w:r>
-        <w:t>Voler les matériaux, blocs ou objets d’un joueur est interdit, même si vous avez l’impression d’avoir trouvé une construction abandonnée. L’absence de pancartes de protection (</w:t>
+        <w:t>Voler les matériaux, blocs ou objets d’un joueur est interdit, même si vous avez l’impression d’avoir trouvé une construction abandonnée. L’absence de pancart</w:t>
+      </w:r>
+      <w:r>
+        <w:t xml:space="preserve">e </w:t>
+      </w:r>
+      <w:r>
+        <w:t>de protection (</w:t>
       </w:r>
       <w:proofErr w:type="spellStart"/>
       <w:r>
@@ -2046,6 +2332,9 @@
       <w:r>
         <w:t>Map</w:t>
       </w:r>
+      <w:r>
+        <w:t>s</w:t>
+      </w:r>
       <w:proofErr w:type="spellEnd"/>
       <w:r>
         <w:t xml:space="preserve"> ressources (monde normal, </w:t>
@@ -2171,11 +2460,28 @@
       </w:r>
       <w:proofErr w:type="spellStart"/>
       <w:r>
-        <w:t>nether</w:t>
+        <w:t>netherressource</w:t>
       </w:r>
       <w:proofErr w:type="spellEnd"/>
       <w:r>
-        <w:t>, /</w:t>
+        <w:t>,</w:t>
+      </w:r>
+      <w:r>
+        <w:t xml:space="preserve"> /</w:t>
+      </w:r>
+      <w:proofErr w:type="spellStart"/>
+      <w:r>
+        <w:t>warp</w:t>
+      </w:r>
+      <w:proofErr w:type="spellEnd"/>
+      <w:r>
+        <w:t xml:space="preserve"> nr </w:t>
+      </w:r>
+      <w:r>
+        <w:t>et</w:t>
+      </w:r>
+      <w:r>
+        <w:t xml:space="preserve"> /</w:t>
       </w:r>
       <w:proofErr w:type="spellStart"/>
       <w:r>
@@ -2641,14 +2947,140 @@
         </w:tabs>
       </w:pPr>
       <w:r>
+        <w:rPr>
+          <w:noProof/>
+        </w:rPr>
         <w:lastRenderedPageBreak/>
-        <w:pict w14:anchorId="21990D4E">
-          <v:group id="_x0000_s1032" style="position:absolute;left:0;text-align:left;margin-left:69.5pt;margin-top:21.7pt;width:456.3pt;height:1pt;z-index:-251655168;mso-wrap-distance-left:0;mso-wrap-distance-right:0;mso-position-horizontal-relative:page" coordorigin="1390,434" coordsize="9126,20">
-            <v:rect id="_x0000_s1034" style="position:absolute;left:1390;top:433;width:9126;height:20" fillcolor="black" stroked="f"/>
-            <v:rect id="_x0000_s1033" style="position:absolute;left:1390;top:433;width:9126;height:20" fillcolor="black" stroked="f"/>
-            <w10:wrap type="topAndBottom" anchorx="page"/>
-          </v:group>
-        </w:pict>
+        <mc:AlternateContent>
+          <mc:Choice Requires="wpg">
+            <w:drawing>
+              <wp:anchor distT="0" distB="0" distL="0" distR="0" simplePos="0" relativeHeight="251661312" behindDoc="1" locked="0" layoutInCell="1" allowOverlap="1" wp14:anchorId="21990D4E">
+                <wp:simplePos x="0" y="0"/>
+                <wp:positionH relativeFrom="page">
+                  <wp:posOffset>882650</wp:posOffset>
+                </wp:positionH>
+                <wp:positionV relativeFrom="paragraph">
+                  <wp:posOffset>275590</wp:posOffset>
+                </wp:positionV>
+                <wp:extent cx="5795010" cy="12700"/>
+                <wp:effectExtent l="0" t="0" r="0" b="0"/>
+                <wp:wrapTopAndBottom/>
+                <wp:docPr id="7" name=" 8"/>
+                <wp:cNvGraphicFramePr>
+                  <a:graphicFrameLocks xmlns:a="http://schemas.openxmlformats.org/drawingml/2006/main"/>
+                </wp:cNvGraphicFramePr>
+                <a:graphic xmlns:a="http://schemas.openxmlformats.org/drawingml/2006/main">
+                  <a:graphicData uri="http://schemas.microsoft.com/office/word/2010/wordprocessingGroup">
+                    <wpg:wgp>
+                      <wpg:cNvGrpSpPr>
+                        <a:grpSpLocks/>
+                      </wpg:cNvGrpSpPr>
+                      <wpg:grpSpPr bwMode="auto">
+                        <a:xfrm>
+                          <a:off x="0" y="0"/>
+                          <a:ext cx="5795010" cy="12700"/>
+                          <a:chOff x="1390" y="434"/>
+                          <a:chExt cx="9126" cy="20"/>
+                        </a:xfrm>
+                      </wpg:grpSpPr>
+                      <wps:wsp>
+                        <wps:cNvPr id="8" name=" 10"/>
+                        <wps:cNvSpPr>
+                          <a:spLocks/>
+                        </wps:cNvSpPr>
+                        <wps:spPr bwMode="auto">
+                          <a:xfrm>
+                            <a:off x="1390" y="433"/>
+                            <a:ext cx="9126" cy="20"/>
+                          </a:xfrm>
+                          <a:prstGeom prst="rect">
+                            <a:avLst/>
+                          </a:prstGeom>
+                          <a:solidFill>
+                            <a:srgbClr val="000000"/>
+                          </a:solidFill>
+                          <a:ln>
+                            <a:noFill/>
+                          </a:ln>
+                          <a:extLst>
+                            <a:ext uri="{91240B29-F687-4F45-9708-019B960494DF}">
+                              <a14:hiddenLine xmlns:a14="http://schemas.microsoft.com/office/drawing/2010/main" w="9525">
+                                <a:solidFill>
+                                  <a:srgbClr val="000000"/>
+                                </a:solidFill>
+                                <a:miter lim="800000"/>
+                                <a:headEnd/>
+                                <a:tailEnd/>
+                              </a14:hiddenLine>
+                            </a:ext>
+                          </a:extLst>
+                        </wps:spPr>
+                        <wps:bodyPr rot="0" vert="horz" wrap="square" lIns="91440" tIns="45720" rIns="91440" bIns="45720" anchor="t" anchorCtr="0" upright="1">
+                          <a:noAutofit/>
+                        </wps:bodyPr>
+                      </wps:wsp>
+                      <wps:wsp>
+                        <wps:cNvPr id="9" name=" 9"/>
+                        <wps:cNvSpPr>
+                          <a:spLocks/>
+                        </wps:cNvSpPr>
+                        <wps:spPr bwMode="auto">
+                          <a:xfrm>
+                            <a:off x="1390" y="433"/>
+                            <a:ext cx="9126" cy="20"/>
+                          </a:xfrm>
+                          <a:prstGeom prst="rect">
+                            <a:avLst/>
+                          </a:prstGeom>
+                          <a:solidFill>
+                            <a:srgbClr val="000000"/>
+                          </a:solidFill>
+                          <a:ln>
+                            <a:noFill/>
+                          </a:ln>
+                          <a:extLst>
+                            <a:ext uri="{91240B29-F687-4F45-9708-019B960494DF}">
+                              <a14:hiddenLine xmlns:a14="http://schemas.microsoft.com/office/drawing/2010/main" w="9525">
+                                <a:solidFill>
+                                  <a:srgbClr val="000000"/>
+                                </a:solidFill>
+                                <a:miter lim="800000"/>
+                                <a:headEnd/>
+                                <a:tailEnd/>
+                              </a14:hiddenLine>
+                            </a:ext>
+                          </a:extLst>
+                        </wps:spPr>
+                        <wps:bodyPr rot="0" vert="horz" wrap="square" lIns="91440" tIns="45720" rIns="91440" bIns="45720" anchor="t" anchorCtr="0" upright="1">
+                          <a:noAutofit/>
+                        </wps:bodyPr>
+                      </wps:wsp>
+                    </wpg:wgp>
+                  </a:graphicData>
+                </a:graphic>
+                <wp14:sizeRelH relativeFrom="page">
+                  <wp14:pctWidth>0</wp14:pctWidth>
+                </wp14:sizeRelH>
+                <wp14:sizeRelV relativeFrom="page">
+                  <wp14:pctHeight>0</wp14:pctHeight>
+                </wp14:sizeRelV>
+              </wp:anchor>
+            </w:drawing>
+          </mc:Choice>
+          <mc:Fallback>
+            <w:pict>
+              <v:group w14:anchorId="66D526C2" id=" 8" o:spid="_x0000_s1026" style="position:absolute;margin-left:69.5pt;margin-top:21.7pt;width:456.3pt;height:1pt;z-index:-251655168;mso-wrap-distance-left:0;mso-wrap-distance-right:0;mso-position-horizontal-relative:page" coordorigin="1390,434" coordsize="9126,20" o:gfxdata="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">
+                <v:rect id=" 10" o:spid="_x0000_s1027" style="position:absolute;left:1390;top:433;width:9126;height:20;visibility:visible;mso-wrap-style:square;v-text-anchor:top" o:gfxdata="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" fillcolor="black" stroked="f">
+                  <v:path arrowok="t"/>
+                </v:rect>
+                <v:rect id=" 9" o:spid="_x0000_s1028" style="position:absolute;left:1390;top:433;width:9126;height:20;visibility:visible;mso-wrap-style:square;v-text-anchor:top" o:gfxdata="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" fillcolor="black" stroked="f">
+                  <v:path arrowok="t"/>
+                </v:rect>
+                <w10:wrap type="topAndBottom" anchorx="page"/>
+              </v:group>
+            </w:pict>
+          </mc:Fallback>
+        </mc:AlternateContent>
       </w:r>
       <w:bookmarkStart w:id="41" w:name="4_Règlement_spécifique_au_serveur_discor"/>
       <w:bookmarkStart w:id="42" w:name="_bookmark33"/>
@@ -2892,7 +3324,31 @@
         <w:jc w:val="both"/>
       </w:pPr>
       <w:r>
-        <w:t>Les channels écrits et vocaux doivent être utilisés selon l’usage qui leur a été défini (par exemple pas de hors sujet dans #besoin d’aide)</w:t>
+        <w:t xml:space="preserve">Les channels écrits et vocaux doivent être utilisés selon l’usage qui leur a été défini (par exemple pas </w:t>
+      </w:r>
+      <w:r>
+        <w:t>de suggestions da</w:t>
+      </w:r>
+      <w:r>
+        <w:t xml:space="preserve">ns </w:t>
+      </w:r>
+      <w:r>
+        <w:t>#demande</w:t>
+      </w:r>
+      <w:r>
+        <w:t>-</w:t>
+      </w:r>
+      <w:r>
+        <w:t>d</w:t>
+      </w:r>
+      <w:r>
+        <w:t>-aid</w:t>
+      </w:r>
+      <w:r>
+        <w:t>e)</w:t>
+      </w:r>
+      <w:r>
+        <w:t>.</w:t>
       </w:r>
     </w:p>
     <w:p>
@@ -2922,31 +3378,92 @@
       <w:bookmarkEnd w:id="49"/>
       <w:bookmarkEnd w:id="50"/>
       <w:r>
-        <w:t xml:space="preserve">Pas de </w:t>
-      </w:r>
-      <w:r>
-        <w:t>mention</w:t>
-      </w:r>
-      <w:r>
-        <w:rPr>
-          <w:spacing w:val="-1"/>
-        </w:rPr>
-        <w:t xml:space="preserve"> </w:t>
-      </w:r>
-      <w:r>
-        <w:t>abusive</w:t>
+        <w:t>Flood et mentions</w:t>
       </w:r>
     </w:p>
     <w:p>
       <w:pPr>
         <w:pStyle w:val="Corpsdetexte"/>
         <w:ind w:left="140"/>
-      </w:pPr>
-      <w:r>
         <w:rPr>
           <w:color w:val="1A1D20"/>
         </w:rPr>
-        <w:t>Pas de flood ou de mentions abusives,</w:t>
+      </w:pPr>
+      <w:r>
+        <w:rPr>
+          <w:color w:val="1A1D20"/>
+        </w:rPr>
+        <w:t>Pas de flood</w:t>
+      </w:r>
+      <w:r>
+        <w:rPr>
+          <w:color w:val="1A1D20"/>
+        </w:rPr>
+        <w:t>, de spam ou de mentions abusives,</w:t>
+      </w:r>
+      <w:r>
+        <w:rPr>
+          <w:color w:val="1A1D20"/>
+        </w:rPr>
+        <w:t xml:space="preserve"> quelque soit le </w:t>
+      </w:r>
+      <w:proofErr w:type="spellStart"/>
+      <w:r>
+        <w:rPr>
+          <w:color w:val="1A1D20"/>
+        </w:rPr>
+        <w:t>channel</w:t>
+      </w:r>
+      <w:proofErr w:type="spellEnd"/>
+      <w:r>
+        <w:rPr>
+          <w:color w:val="1A1D20"/>
+        </w:rPr>
+        <w:t>. En c</w:t>
+      </w:r>
+      <w:r>
+        <w:rPr>
+          <w:color w:val="1A1D20"/>
+        </w:rPr>
+        <w:t>as de besoin du staff</w:t>
+      </w:r>
+      <w:r>
+        <w:rPr>
+          <w:color w:val="1A1D20"/>
+        </w:rPr>
+        <w:t xml:space="preserve">, </w:t>
+      </w:r>
+      <w:r>
+        <w:rPr>
+          <w:color w:val="1A1D20"/>
+        </w:rPr>
+        <w:t xml:space="preserve">veillez à mentionner </w:t>
+      </w:r>
+      <w:r>
+        <w:rPr>
+          <w:color w:val="1A1D20"/>
+        </w:rPr>
+        <w:t xml:space="preserve">une </w:t>
+      </w:r>
+      <w:r>
+        <w:rPr>
+          <w:color w:val="1A1D20"/>
+        </w:rPr>
+        <w:t xml:space="preserve">seule fois le rôle concerné, dans un </w:t>
+      </w:r>
+      <w:proofErr w:type="spellStart"/>
+      <w:r>
+        <w:rPr>
+          <w:color w:val="1A1D20"/>
+        </w:rPr>
+        <w:t>channel</w:t>
+      </w:r>
+      <w:proofErr w:type="spellEnd"/>
+      <w:r>
+        <w:rPr>
+          <w:color w:val="1A1D20"/>
+        </w:rPr>
+        <w:t xml:space="preserve"> approprié.</w:t>
       </w:r>
     </w:p>
     <w:p>
@@ -2999,7 +3516,13 @@
         <w:t>Mettez-vous</w:t>
       </w:r>
       <w:r>
-        <w:t xml:space="preserve"> d’accord quant à l’utilisation des bots musiques. Plusieurs sont mis à votre disposition. Pas plus d’un bot par </w:t>
+        <w:t xml:space="preserve"> d’accord quant à l’utilisation des bots </w:t>
+      </w:r>
+      <w:r>
+        <w:t>musiques</w:t>
+      </w:r>
+      <w:r>
+        <w:t xml:space="preserve">. Plusieurs sont mis à votre disposition. Pas plus d’un bot par </w:t>
       </w:r>
       <w:proofErr w:type="spellStart"/>
       <w:r>
@@ -3107,13 +3630,139 @@
         <w:spacing w:before="145"/>
       </w:pPr>
       <w:r>
-        <w:pict w14:anchorId="07A03611">
-          <v:group id="_x0000_s1029" style="position:absolute;left:0;text-align:left;margin-left:69.5pt;margin-top:24.8pt;width:456.3pt;height:1pt;z-index:-251654144;mso-wrap-distance-left:0;mso-wrap-distance-right:0;mso-position-horizontal-relative:page" coordorigin="1390,496" coordsize="9126,20">
-            <v:rect id="_x0000_s1031" style="position:absolute;left:1390;top:495;width:9126;height:20" fillcolor="black" stroked="f"/>
-            <v:rect id="_x0000_s1030" style="position:absolute;left:1390;top:495;width:9126;height:20" fillcolor="black" stroked="f"/>
-            <w10:wrap type="topAndBottom" anchorx="page"/>
-          </v:group>
-        </w:pict>
+        <w:rPr>
+          <w:noProof/>
+        </w:rPr>
+        <mc:AlternateContent>
+          <mc:Choice Requires="wpg">
+            <w:drawing>
+              <wp:anchor distT="0" distB="0" distL="0" distR="0" simplePos="0" relativeHeight="251662336" behindDoc="1" locked="0" layoutInCell="1" allowOverlap="1" wp14:anchorId="07A03611">
+                <wp:simplePos x="0" y="0"/>
+                <wp:positionH relativeFrom="page">
+                  <wp:posOffset>882650</wp:posOffset>
+                </wp:positionH>
+                <wp:positionV relativeFrom="paragraph">
+                  <wp:posOffset>314960</wp:posOffset>
+                </wp:positionV>
+                <wp:extent cx="5795010" cy="12700"/>
+                <wp:effectExtent l="0" t="0" r="0" b="0"/>
+                <wp:wrapTopAndBottom/>
+                <wp:docPr id="4" name=" 5"/>
+                <wp:cNvGraphicFramePr>
+                  <a:graphicFrameLocks xmlns:a="http://schemas.openxmlformats.org/drawingml/2006/main"/>
+                </wp:cNvGraphicFramePr>
+                <a:graphic xmlns:a="http://schemas.openxmlformats.org/drawingml/2006/main">
+                  <a:graphicData uri="http://schemas.microsoft.com/office/word/2010/wordprocessingGroup">
+                    <wpg:wgp>
+                      <wpg:cNvGrpSpPr>
+                        <a:grpSpLocks/>
+                      </wpg:cNvGrpSpPr>
+                      <wpg:grpSpPr bwMode="auto">
+                        <a:xfrm>
+                          <a:off x="0" y="0"/>
+                          <a:ext cx="5795010" cy="12700"/>
+                          <a:chOff x="1390" y="496"/>
+                          <a:chExt cx="9126" cy="20"/>
+                        </a:xfrm>
+                      </wpg:grpSpPr>
+                      <wps:wsp>
+                        <wps:cNvPr id="5" name=" 7"/>
+                        <wps:cNvSpPr>
+                          <a:spLocks/>
+                        </wps:cNvSpPr>
+                        <wps:spPr bwMode="auto">
+                          <a:xfrm>
+                            <a:off x="1390" y="495"/>
+                            <a:ext cx="9126" cy="20"/>
+                          </a:xfrm>
+                          <a:prstGeom prst="rect">
+                            <a:avLst/>
+                          </a:prstGeom>
+                          <a:solidFill>
+                            <a:srgbClr val="000000"/>
+                          </a:solidFill>
+                          <a:ln>
+                            <a:noFill/>
+                          </a:ln>
+                          <a:extLst>
+                            <a:ext uri="{91240B29-F687-4F45-9708-019B960494DF}">
+                              <a14:hiddenLine xmlns:a14="http://schemas.microsoft.com/office/drawing/2010/main" w="9525">
+                                <a:solidFill>
+                                  <a:srgbClr val="000000"/>
+                                </a:solidFill>
+                                <a:miter lim="800000"/>
+                                <a:headEnd/>
+                                <a:tailEnd/>
+                              </a14:hiddenLine>
+                            </a:ext>
+                          </a:extLst>
+                        </wps:spPr>
+                        <wps:bodyPr rot="0" vert="horz" wrap="square" lIns="91440" tIns="45720" rIns="91440" bIns="45720" anchor="t" anchorCtr="0" upright="1">
+                          <a:noAutofit/>
+                        </wps:bodyPr>
+                      </wps:wsp>
+                      <wps:wsp>
+                        <wps:cNvPr id="6" name=" 6"/>
+                        <wps:cNvSpPr>
+                          <a:spLocks/>
+                        </wps:cNvSpPr>
+                        <wps:spPr bwMode="auto">
+                          <a:xfrm>
+                            <a:off x="1390" y="495"/>
+                            <a:ext cx="9126" cy="20"/>
+                          </a:xfrm>
+                          <a:prstGeom prst="rect">
+                            <a:avLst/>
+                          </a:prstGeom>
+                          <a:solidFill>
+                            <a:srgbClr val="000000"/>
+                          </a:solidFill>
+                          <a:ln>
+                            <a:noFill/>
+                          </a:ln>
+                          <a:extLst>
+                            <a:ext uri="{91240B29-F687-4F45-9708-019B960494DF}">
+                              <a14:hiddenLine xmlns:a14="http://schemas.microsoft.com/office/drawing/2010/main" w="9525">
+                                <a:solidFill>
+                                  <a:srgbClr val="000000"/>
+                                </a:solidFill>
+                                <a:miter lim="800000"/>
+                                <a:headEnd/>
+                                <a:tailEnd/>
+                              </a14:hiddenLine>
+                            </a:ext>
+                          </a:extLst>
+                        </wps:spPr>
+                        <wps:bodyPr rot="0" vert="horz" wrap="square" lIns="91440" tIns="45720" rIns="91440" bIns="45720" anchor="t" anchorCtr="0" upright="1">
+                          <a:noAutofit/>
+                        </wps:bodyPr>
+                      </wps:wsp>
+                    </wpg:wgp>
+                  </a:graphicData>
+                </a:graphic>
+                <wp14:sizeRelH relativeFrom="page">
+                  <wp14:pctWidth>0</wp14:pctWidth>
+                </wp14:sizeRelH>
+                <wp14:sizeRelV relativeFrom="page">
+                  <wp14:pctHeight>0</wp14:pctHeight>
+                </wp14:sizeRelV>
+              </wp:anchor>
+            </w:drawing>
+          </mc:Choice>
+          <mc:Fallback>
+            <w:pict>
+              <v:group w14:anchorId="21D8EC03" id=" 5" o:spid="_x0000_s1026" style="position:absolute;margin-left:69.5pt;margin-top:24.8pt;width:456.3pt;height:1pt;z-index:-251654144;mso-wrap-distance-left:0;mso-wrap-distance-right:0;mso-position-horizontal-relative:page" coordorigin="1390,496" coordsize="9126,20" o:gfxdata="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">
+                <v:rect id=" 7" o:spid="_x0000_s1027" style="position:absolute;left:1390;top:495;width:9126;height:20;visibility:visible;mso-wrap-style:square;v-text-anchor:top" o:gfxdata="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" fillcolor="black" stroked="f">
+                  <v:path arrowok="t"/>
+                </v:rect>
+                <v:rect id=" 6" o:spid="_x0000_s1028" style="position:absolute;left:1390;top:495;width:9126;height:20;visibility:visible;mso-wrap-style:square;v-text-anchor:top" o:gfxdata="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" fillcolor="black" stroked="f">
+                  <v:path arrowok="t"/>
+                </v:rect>
+                <w10:wrap type="topAndBottom" anchorx="page"/>
+              </v:group>
+            </w:pict>
+          </mc:Fallback>
+        </mc:AlternateContent>
       </w:r>
       <w:bookmarkStart w:id="55" w:name="5_Serveur_event"/>
       <w:bookmarkStart w:id="56" w:name="_bookmark40"/>
@@ -3299,13 +3948,139 @@
         <w:spacing w:before="148"/>
       </w:pPr>
       <w:r>
-        <w:pict w14:anchorId="2846DDA7">
-          <v:group id="_x0000_s1026" style="position:absolute;left:0;text-align:left;margin-left:69.5pt;margin-top:24.95pt;width:456.3pt;height:1pt;z-index:-251653120;mso-wrap-distance-left:0;mso-wrap-distance-right:0;mso-position-horizontal-relative:page" coordorigin="1390,499" coordsize="9126,20">
-            <v:rect id="_x0000_s1028" style="position:absolute;left:1390;top:498;width:9126;height:20" fillcolor="black" stroked="f"/>
-            <v:rect id="_x0000_s1027" style="position:absolute;left:1390;top:498;width:9126;height:20" fillcolor="black" stroked="f"/>
-            <w10:wrap type="topAndBottom" anchorx="page"/>
-          </v:group>
-        </w:pict>
+        <w:rPr>
+          <w:noProof/>
+        </w:rPr>
+        <mc:AlternateContent>
+          <mc:Choice Requires="wpg">
+            <w:drawing>
+              <wp:anchor distT="0" distB="0" distL="0" distR="0" simplePos="0" relativeHeight="251663360" behindDoc="1" locked="0" layoutInCell="1" allowOverlap="1" wp14:anchorId="2846DDA7">
+                <wp:simplePos x="0" y="0"/>
+                <wp:positionH relativeFrom="page">
+                  <wp:posOffset>882650</wp:posOffset>
+                </wp:positionH>
+                <wp:positionV relativeFrom="paragraph">
+                  <wp:posOffset>316865</wp:posOffset>
+                </wp:positionV>
+                <wp:extent cx="5795010" cy="12700"/>
+                <wp:effectExtent l="0" t="0" r="0" b="0"/>
+                <wp:wrapTopAndBottom/>
+                <wp:docPr id="1" name=" 2"/>
+                <wp:cNvGraphicFramePr>
+                  <a:graphicFrameLocks xmlns:a="http://schemas.openxmlformats.org/drawingml/2006/main"/>
+                </wp:cNvGraphicFramePr>
+                <a:graphic xmlns:a="http://schemas.openxmlformats.org/drawingml/2006/main">
+                  <a:graphicData uri="http://schemas.microsoft.com/office/word/2010/wordprocessingGroup">
+                    <wpg:wgp>
+                      <wpg:cNvGrpSpPr>
+                        <a:grpSpLocks/>
+                      </wpg:cNvGrpSpPr>
+                      <wpg:grpSpPr bwMode="auto">
+                        <a:xfrm>
+                          <a:off x="0" y="0"/>
+                          <a:ext cx="5795010" cy="12700"/>
+                          <a:chOff x="1390" y="499"/>
+                          <a:chExt cx="9126" cy="20"/>
+                        </a:xfrm>
+                      </wpg:grpSpPr>
+                      <wps:wsp>
+                        <wps:cNvPr id="2" name=" 4"/>
+                        <wps:cNvSpPr>
+                          <a:spLocks/>
+                        </wps:cNvSpPr>
+                        <wps:spPr bwMode="auto">
+                          <a:xfrm>
+                            <a:off x="1390" y="498"/>
+                            <a:ext cx="9126" cy="20"/>
+                          </a:xfrm>
+                          <a:prstGeom prst="rect">
+                            <a:avLst/>
+                          </a:prstGeom>
+                          <a:solidFill>
+                            <a:srgbClr val="000000"/>
+                          </a:solidFill>
+                          <a:ln>
+                            <a:noFill/>
+                          </a:ln>
+                          <a:extLst>
+                            <a:ext uri="{91240B29-F687-4F45-9708-019B960494DF}">
+                              <a14:hiddenLine xmlns:a14="http://schemas.microsoft.com/office/drawing/2010/main" w="9525">
+                                <a:solidFill>
+                                  <a:srgbClr val="000000"/>
+                                </a:solidFill>
+                                <a:miter lim="800000"/>
+                                <a:headEnd/>
+                                <a:tailEnd/>
+                              </a14:hiddenLine>
+                            </a:ext>
+                          </a:extLst>
+                        </wps:spPr>
+                        <wps:bodyPr rot="0" vert="horz" wrap="square" lIns="91440" tIns="45720" rIns="91440" bIns="45720" anchor="t" anchorCtr="0" upright="1">
+                          <a:noAutofit/>
+                        </wps:bodyPr>
+                      </wps:wsp>
+                      <wps:wsp>
+                        <wps:cNvPr id="3" name=" 3"/>
+                        <wps:cNvSpPr>
+                          <a:spLocks/>
+                        </wps:cNvSpPr>
+                        <wps:spPr bwMode="auto">
+                          <a:xfrm>
+                            <a:off x="1390" y="498"/>
+                            <a:ext cx="9126" cy="20"/>
+                          </a:xfrm>
+                          <a:prstGeom prst="rect">
+                            <a:avLst/>
+                          </a:prstGeom>
+                          <a:solidFill>
+                            <a:srgbClr val="000000"/>
+                          </a:solidFill>
+                          <a:ln>
+                            <a:noFill/>
+                          </a:ln>
+                          <a:extLst>
+                            <a:ext uri="{91240B29-F687-4F45-9708-019B960494DF}">
+                              <a14:hiddenLine xmlns:a14="http://schemas.microsoft.com/office/drawing/2010/main" w="9525">
+                                <a:solidFill>
+                                  <a:srgbClr val="000000"/>
+                                </a:solidFill>
+                                <a:miter lim="800000"/>
+                                <a:headEnd/>
+                                <a:tailEnd/>
+                              </a14:hiddenLine>
+                            </a:ext>
+                          </a:extLst>
+                        </wps:spPr>
+                        <wps:bodyPr rot="0" vert="horz" wrap="square" lIns="91440" tIns="45720" rIns="91440" bIns="45720" anchor="t" anchorCtr="0" upright="1">
+                          <a:noAutofit/>
+                        </wps:bodyPr>
+                      </wps:wsp>
+                    </wpg:wgp>
+                  </a:graphicData>
+                </a:graphic>
+                <wp14:sizeRelH relativeFrom="page">
+                  <wp14:pctWidth>0</wp14:pctWidth>
+                </wp14:sizeRelH>
+                <wp14:sizeRelV relativeFrom="page">
+                  <wp14:pctHeight>0</wp14:pctHeight>
+                </wp14:sizeRelV>
+              </wp:anchor>
+            </w:drawing>
+          </mc:Choice>
+          <mc:Fallback>
+            <w:pict>
+              <v:group w14:anchorId="2F926159" id=" 2" o:spid="_x0000_s1026" style="position:absolute;margin-left:69.5pt;margin-top:24.95pt;width:456.3pt;height:1pt;z-index:-251653120;mso-wrap-distance-left:0;mso-wrap-distance-right:0;mso-position-horizontal-relative:page" coordorigin="1390,499" coordsize="9126,20" o:gfxdata="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">
+                <v:rect id=" 4" o:spid="_x0000_s1027" style="position:absolute;left:1390;top:498;width:9126;height:20;visibility:visible;mso-wrap-style:square;v-text-anchor:top" o:gfxdata="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" fillcolor="black" stroked="f">
+                  <v:path arrowok="t"/>
+                </v:rect>
+                <v:rect id=" 3" o:spid="_x0000_s1028" style="position:absolute;left:1390;top:498;width:9126;height:20;visibility:visible;mso-wrap-style:square;v-text-anchor:top" o:gfxdata="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" fillcolor="black" stroked="f">
+                  <v:path arrowok="t"/>
+                </v:rect>
+                <w10:wrap type="topAndBottom" anchorx="page"/>
+              </v:group>
+            </w:pict>
+          </mc:Fallback>
+        </mc:AlternateContent>
       </w:r>
       <w:bookmarkStart w:id="57" w:name="6_Forum"/>
       <w:bookmarkStart w:id="58" w:name="_bookmark41"/>
@@ -3609,7 +4384,7 @@
       <w:lvlText w:val="%1"/>
       <w:lvlJc w:val="left"/>
       <w:pPr>
-        <w:ind w:left="305" w:hanging="166"/>
+        <w:ind w:left="166" w:hanging="166"/>
       </w:pPr>
       <w:rPr>
         <w:rFonts w:ascii="Arial" w:eastAsia="Arial" w:hAnsi="Arial" w:cs="Arial" w:hint="default"/>

</xml_diff>